<commit_message>
SDA update lab 18
Cudos Alexandra Mocanu for scheleton si teste
</commit_message>
<xml_diff>
--- a/2020-Structuri de Date si Algoritmi/labs/18/Enunt laborator 18.docx
+++ b/2020-Structuri de Date si Algoritmi/labs/18/Enunt laborator 18.docx
@@ -158,7 +158,28 @@
           <w:szCs w:val="24"/>
           <w:lang w:val="ro-RO"/>
         </w:rPr>
-        <w:t>. Sudoku se poate juca și pe tabele 4×4, puteți implementa pentru această mărime.</w:t>
+        <w:t xml:space="preserve">. Sudoku se poate juca și pe tabele </w:t>
+      </w:r>
+      <w:hyperlink r:id="rId8" w:anchor="/" w:history="1">
+        <w:r>
+          <w:rPr>
+            <w:rStyle w:val="Hyperlink"/>
+            <w:rFonts w:ascii="Arial" w:eastAsia="Times New Roman" w:hAnsi="Arial" w:cs="Arial"/>
+            <w:sz w:val="24"/>
+            <w:szCs w:val="24"/>
+            <w:lang w:val="ro-RO"/>
+          </w:rPr>
+          <w:t>4×4</w:t>
+        </w:r>
+      </w:hyperlink>
+      <w:r>
+        <w:rPr>
+          <w:rFonts w:ascii="Arial" w:eastAsia="Times New Roman" w:hAnsi="Arial" w:cs="Arial"/>
+          <w:sz w:val="24"/>
+          <w:szCs w:val="24"/>
+          <w:lang w:val="ro-RO"/>
+        </w:rPr>
+        <w:t>, puteți implementa pentru această mărime.</w:t>
       </w:r>
     </w:p>
     <w:p>
@@ -341,10 +362,11 @@
         </w:numPr>
         <w:shd w:val="clear" w:color="auto" w:fill="FFFFFF"/>
         <w:tabs>
+          <w:tab w:val="clear" w:pos="360"/>
           <w:tab w:val="num" w:pos="720"/>
         </w:tabs>
         <w:spacing w:after="0" w:line="240" w:lineRule="auto"/>
-        <w:ind w:firstLine="90"/>
+        <w:ind w:left="720"/>
         <w:jc w:val="both"/>
         <w:rPr>
           <w:rFonts w:ascii="Arial" w:eastAsia="Times New Roman" w:hAnsi="Arial" w:cs="Arial"/>
@@ -360,8 +382,20 @@
           <w:szCs w:val="24"/>
           <w:lang w:val="ro-RO"/>
         </w:rPr>
-        <w:t>Sudoku 9×9 și chiar 12×12</w:t>
+        <w:t xml:space="preserve">Sudoku </w:t>
       </w:r>
+      <w:hyperlink r:id="rId9" w:anchor=":~:text=Sudoku%20Rule%20%E2%84%96%201%3A%20Use,the%20row%2C%20column%20or%20square." w:history="1">
+        <w:r>
+          <w:rPr>
+            <w:rStyle w:val="Hyperlink"/>
+            <w:rFonts w:ascii="Arial" w:eastAsia="Times New Roman" w:hAnsi="Arial" w:cs="Arial"/>
+            <w:sz w:val="24"/>
+            <w:szCs w:val="24"/>
+            <w:lang w:val="ro-RO"/>
+          </w:rPr>
+          <w:t>9×9</w:t>
+        </w:r>
+      </w:hyperlink>
       <w:r>
         <w:rPr>
           <w:rFonts w:ascii="Arial" w:eastAsia="Times New Roman" w:hAnsi="Arial" w:cs="Arial"/>
@@ -369,20 +403,43 @@
           <w:szCs w:val="24"/>
           <w:lang w:val="ro-RO"/>
         </w:rPr>
-        <w:t>.</w:t>
+        <w:t xml:space="preserve"> și chiar 12×12.</w:t>
       </w:r>
-      <w:r>
+    </w:p>
+    <w:p>
+      <w:pPr>
+        <w:pStyle w:val="ListParagraph"/>
+        <w:numPr>
+          <w:ilvl w:val="0"/>
+          <w:numId w:val="10"/>
+        </w:numPr>
+        <w:shd w:val="clear" w:color="auto" w:fill="FFFFFF"/>
+        <w:tabs>
+          <w:tab w:val="clear" w:pos="360"/>
+          <w:tab w:val="num" w:pos="720"/>
+        </w:tabs>
+        <w:spacing w:after="0" w:line="240" w:lineRule="auto"/>
+        <w:ind w:left="720"/>
+        <w:jc w:val="both"/>
         <w:rPr>
           <w:rFonts w:ascii="Arial" w:eastAsia="Times New Roman" w:hAnsi="Arial" w:cs="Arial"/>
           <w:sz w:val="24"/>
           <w:szCs w:val="24"/>
           <w:lang w:val="ro-RO"/>
         </w:rPr>
-        <w:t xml:space="preserve"> Optimizați cât de mult se poate.</w:t>
+      </w:pPr>
+      <w:r>
+        <w:rPr>
+          <w:rFonts w:ascii="Arial" w:eastAsia="Times New Roman" w:hAnsi="Arial" w:cs="Arial"/>
+          <w:sz w:val="24"/>
+          <w:szCs w:val="24"/>
+          <w:lang w:val="ro-RO"/>
+        </w:rPr>
+        <w:t>Optimizați cât de mult se poate exercițiul anterior.</w:t>
       </w:r>
     </w:p>
     <w:sectPr>
-      <w:headerReference w:type="default" r:id="rId8"/>
+      <w:headerReference w:type="default" r:id="rId10"/>
       <w:pgSz w:w="12240" w:h="15840"/>
       <w:pgMar w:top="1440" w:right="1440" w:bottom="1440" w:left="1440" w:header="720" w:footer="720" w:gutter="0"/>
       <w:cols w:space="720"/>
@@ -2101,6 +2158,7 @@
     <w:lsdException w:name="HTML Sample" w:semiHidden="1" w:unhideWhenUsed="1"/>
     <w:lsdException w:name="HTML Typewriter" w:semiHidden="1" w:unhideWhenUsed="1"/>
     <w:lsdException w:name="HTML Variable" w:semiHidden="1" w:unhideWhenUsed="1"/>
+    <w:lsdException w:name="Normal Table" w:semiHidden="1" w:unhideWhenUsed="1"/>
     <w:lsdException w:name="annotation subject" w:semiHidden="1" w:unhideWhenUsed="1"/>
     <w:lsdException w:name="No List" w:semiHidden="1" w:unhideWhenUsed="1"/>
     <w:lsdException w:name="Outline List 1" w:semiHidden="1" w:unhideWhenUsed="1"/>
@@ -2143,8 +2201,11 @@
     <w:lsdException w:name="Table Contemporary" w:semiHidden="1" w:unhideWhenUsed="1"/>
     <w:lsdException w:name="Table Elegant" w:semiHidden="1" w:unhideWhenUsed="1"/>
     <w:lsdException w:name="Table Professional" w:semiHidden="1" w:unhideWhenUsed="1"/>
+    <w:lsdException w:name="Table Subtle 1" w:semiHidden="1" w:unhideWhenUsed="1"/>
     <w:lsdException w:name="Table Subtle 2" w:semiHidden="1" w:unhideWhenUsed="1"/>
     <w:lsdException w:name="Table Web 1" w:semiHidden="1" w:unhideWhenUsed="1"/>
+    <w:lsdException w:name="Table Web 2" w:semiHidden="1" w:unhideWhenUsed="1"/>
+    <w:lsdException w:name="Table Web 3" w:semiHidden="1" w:unhideWhenUsed="1"/>
     <w:lsdException w:name="Balloon Text" w:semiHidden="1" w:unhideWhenUsed="1"/>
     <w:lsdException w:name="Table Grid" w:uiPriority="39"/>
     <w:lsdException w:name="Table Theme" w:semiHidden="1" w:unhideWhenUsed="1"/>
@@ -2642,6 +2703,18 @@
       <w:bCs/>
     </w:rPr>
   </w:style>
+  <w:style w:type="character" w:styleId="FollowedHyperlink">
+    <w:name w:val="FollowedHyperlink"/>
+    <w:basedOn w:val="DefaultParagraphFont"/>
+    <w:uiPriority w:val="99"/>
+    <w:semiHidden/>
+    <w:unhideWhenUsed/>
+    <w:rsid w:val="0012335F"/>
+    <w:rPr>
+      <w:color w:val="954F72" w:themeColor="followedHyperlink"/>
+      <w:u w:val="single"/>
+    </w:rPr>
+  </w:style>
 </w:styles>
 </file>
 

</xml_diff>